<commit_message>
Project 1 Data Analysis Plan - updates to report and creating interim presentation slides
</commit_message>
<xml_diff>
--- a/Project 1/Reports/Project 1 - Data Analysis Plan.docx
+++ b/Project 1/Reports/Project 1 - Data Analysis Plan.docx
@@ -208,19 +208,7 @@
         <w:rPr>
           <w:rFonts w:ascii="Times New Roman" w:hAnsi="Times New Roman" w:cs="Times New Roman"/>
         </w:rPr>
-        <w:t xml:space="preserve"> th</w:t>
-      </w:r>
-      <w:r>
-        <w:rPr>
-          <w:rFonts w:ascii="Times New Roman" w:hAnsi="Times New Roman" w:cs="Times New Roman"/>
-        </w:rPr>
-        <w:t>at</w:t>
-      </w:r>
-      <w:r>
-        <w:rPr>
-          <w:rFonts w:ascii="Times New Roman" w:hAnsi="Times New Roman" w:cs="Times New Roman"/>
-        </w:rPr>
-        <w:t xml:space="preserve"> hard drugs</w:t>
+        <w:t xml:space="preserve"> hard drug</w:t>
       </w:r>
       <w:r>
         <w:rPr>
@@ -238,19 +226,61 @@
         <w:rPr>
           <w:rFonts w:ascii="Times New Roman" w:hAnsi="Times New Roman" w:cs="Times New Roman"/>
         </w:rPr>
-        <w:t>. However, these findings have not been</w:t>
-      </w:r>
-      <w:r>
-        <w:rPr>
-          <w:rFonts w:ascii="Times New Roman" w:hAnsi="Times New Roman" w:cs="Times New Roman"/>
-        </w:rPr>
-        <w:t xml:space="preserve"> reproduced in human studies.</w:t>
-      </w:r>
-      <w:r>
-        <w:rPr>
-          <w:rFonts w:ascii="Times New Roman" w:hAnsi="Times New Roman" w:cs="Times New Roman"/>
-        </w:rPr>
-        <w:t xml:space="preserve"> If hard drugs do indeed impair treatment response in HIV-infected individuals, treatment protocols need to be modified for patients with a history of hard drug use. </w:t>
+        <w:t xml:space="preserve">, thought human evidence remains limited. </w:t>
+      </w:r>
+      <w:r>
+        <w:rPr>
+          <w:rFonts w:ascii="Times New Roman" w:hAnsi="Times New Roman" w:cs="Times New Roman"/>
+        </w:rPr>
+        <w:t>If hard drug</w:t>
+      </w:r>
+      <w:r>
+        <w:rPr>
+          <w:rFonts w:ascii="Times New Roman" w:hAnsi="Times New Roman" w:cs="Times New Roman"/>
+        </w:rPr>
+        <w:t xml:space="preserve"> use</w:t>
+      </w:r>
+      <w:r>
+        <w:rPr>
+          <w:rFonts w:ascii="Times New Roman" w:hAnsi="Times New Roman" w:cs="Times New Roman"/>
+        </w:rPr>
+        <w:t xml:space="preserve"> </w:t>
+      </w:r>
+      <w:r>
+        <w:rPr>
+          <w:rFonts w:ascii="Times New Roman" w:hAnsi="Times New Roman" w:cs="Times New Roman"/>
+        </w:rPr>
+        <w:t>compromises</w:t>
+      </w:r>
+      <w:r>
+        <w:rPr>
+          <w:rFonts w:ascii="Times New Roman" w:hAnsi="Times New Roman" w:cs="Times New Roman"/>
+        </w:rPr>
+        <w:t xml:space="preserve"> treatment response, treatment protocols </w:t>
+      </w:r>
+      <w:r>
+        <w:rPr>
+          <w:rFonts w:ascii="Times New Roman" w:hAnsi="Times New Roman" w:cs="Times New Roman"/>
+        </w:rPr>
+        <w:t>may require</w:t>
+      </w:r>
+      <w:r>
+        <w:rPr>
+          <w:rFonts w:ascii="Times New Roman" w:hAnsi="Times New Roman" w:cs="Times New Roman"/>
+        </w:rPr>
+        <w:t xml:space="preserve"> modifi</w:t>
+      </w:r>
+      <w:r>
+        <w:rPr>
+          <w:rFonts w:ascii="Times New Roman" w:hAnsi="Times New Roman" w:cs="Times New Roman"/>
+        </w:rPr>
+        <w:t>cation</w:t>
+      </w:r>
+      <w:r>
+        <w:rPr>
+          <w:rFonts w:ascii="Times New Roman" w:hAnsi="Times New Roman" w:cs="Times New Roman"/>
+        </w:rPr>
+        <w:t xml:space="preserve">. </w:t>
       </w:r>
       <w:r>
         <w:rPr>
@@ -268,7 +298,19 @@
         <w:rPr>
           <w:rFonts w:ascii="Times New Roman" w:hAnsi="Times New Roman" w:cs="Times New Roman"/>
         </w:rPr>
-        <w:t xml:space="preserve"> treatment response 2 years after </w:t>
+        <w:t xml:space="preserve"> treatment response </w:t>
+      </w:r>
+      <w:r>
+        <w:rPr>
+          <w:rFonts w:ascii="Times New Roman" w:hAnsi="Times New Roman" w:cs="Times New Roman"/>
+        </w:rPr>
+        <w:t>two</w:t>
+      </w:r>
+      <w:r>
+        <w:rPr>
+          <w:rFonts w:ascii="Times New Roman" w:hAnsi="Times New Roman" w:cs="Times New Roman"/>
+        </w:rPr>
+        <w:t xml:space="preserve"> years after </w:t>
       </w:r>
       <w:r>
         <w:rPr>
@@ -404,13 +446,13 @@
         <w:rPr>
           <w:rFonts w:ascii="Times New Roman" w:hAnsi="Times New Roman" w:cs="Times New Roman"/>
         </w:rPr>
-        <w:t xml:space="preserve"> to focus the analysis on treatment response at 2 years, </w:t>
-      </w:r>
-      <w:r>
-        <w:rPr>
-          <w:rFonts w:ascii="Times New Roman" w:hAnsi="Times New Roman" w:cs="Times New Roman"/>
-        </w:rPr>
-        <w:t>a complete</w:t>
+        <w:t xml:space="preserve"> to focus the analysis on treatment response at 2 years</w:t>
+      </w:r>
+      <w:r>
+        <w:rPr>
+          <w:rFonts w:ascii="Times New Roman" w:hAnsi="Times New Roman" w:cs="Times New Roman"/>
+        </w:rPr>
+        <w:t>.</w:t>
       </w:r>
       <w:r>
         <w:rPr>
@@ -422,31 +464,55 @@
         <w:rPr>
           <w:rFonts w:ascii="Times New Roman" w:hAnsi="Times New Roman" w:cs="Times New Roman"/>
         </w:rPr>
+        <w:t>A</w:t>
+      </w:r>
+      <w:r>
+        <w:rPr>
+          <w:rFonts w:ascii="Times New Roman" w:hAnsi="Times New Roman" w:cs="Times New Roman"/>
+        </w:rPr>
+        <w:t xml:space="preserve"> complete</w:t>
+      </w:r>
+      <w:r>
+        <w:rPr>
+          <w:rFonts w:ascii="Times New Roman" w:hAnsi="Times New Roman" w:cs="Times New Roman"/>
+        </w:rPr>
+        <w:t xml:space="preserve"> </w:t>
+      </w:r>
+      <w:r>
+        <w:rPr>
+          <w:rFonts w:ascii="Times New Roman" w:hAnsi="Times New Roman" w:cs="Times New Roman"/>
+        </w:rPr>
         <w:t>case</w:t>
       </w:r>
       <w:r>
         <w:rPr>
           <w:rFonts w:ascii="Times New Roman" w:hAnsi="Times New Roman" w:cs="Times New Roman"/>
         </w:rPr>
-        <w:t xml:space="preserve"> analysis of these two visits </w:t>
-      </w:r>
-      <w:r>
-        <w:rPr>
-          <w:rFonts w:ascii="Times New Roman" w:hAnsi="Times New Roman" w:cs="Times New Roman"/>
-        </w:rPr>
-        <w:t>result</w:t>
-      </w:r>
-      <w:r>
-        <w:rPr>
-          <w:rFonts w:ascii="Times New Roman" w:hAnsi="Times New Roman" w:cs="Times New Roman"/>
-        </w:rPr>
-        <w:t>ed</w:t>
-      </w:r>
-      <w:r>
-        <w:rPr>
-          <w:rFonts w:ascii="Times New Roman" w:hAnsi="Times New Roman" w:cs="Times New Roman"/>
-        </w:rPr>
-        <w:t xml:space="preserve"> in 1,</w:t>
+        <w:t xml:space="preserve"> analysis </w:t>
+      </w:r>
+      <w:r>
+        <w:rPr>
+          <w:rFonts w:ascii="Times New Roman" w:hAnsi="Times New Roman" w:cs="Times New Roman"/>
+        </w:rPr>
+        <w:t>requiring both visits resulted in 506 individuals</w:t>
+      </w:r>
+      <w:r>
+        <w:rPr>
+          <w:rFonts w:ascii="Times New Roman" w:hAnsi="Times New Roman" w:cs="Times New Roman"/>
+        </w:rPr>
+        <w:t xml:space="preserve"> </w:t>
+      </w:r>
+      <w:r>
+        <w:rPr>
+          <w:rFonts w:ascii="Times New Roman" w:hAnsi="Times New Roman" w:cs="Times New Roman"/>
+        </w:rPr>
+        <w:t>(</w:t>
+      </w:r>
+      <w:r>
+        <w:rPr>
+          <w:rFonts w:ascii="Times New Roman" w:hAnsi="Times New Roman" w:cs="Times New Roman"/>
+        </w:rPr>
+        <w:t>1,</w:t>
       </w:r>
       <w:r>
         <w:rPr>
@@ -458,7 +524,31 @@
         <w:rPr>
           <w:rFonts w:ascii="Times New Roman" w:hAnsi="Times New Roman" w:cs="Times New Roman"/>
         </w:rPr>
-        <w:t xml:space="preserve"> observations. </w:t>
+        <w:t xml:space="preserve"> </w:t>
+      </w:r>
+      <w:r>
+        <w:rPr>
+          <w:rFonts w:ascii="Times New Roman" w:hAnsi="Times New Roman" w:cs="Times New Roman"/>
+        </w:rPr>
+        <w:t xml:space="preserve">total </w:t>
+      </w:r>
+      <w:r>
+        <w:rPr>
+          <w:rFonts w:ascii="Times New Roman" w:hAnsi="Times New Roman" w:cs="Times New Roman"/>
+        </w:rPr>
+        <w:t>observations</w:t>
+      </w:r>
+      <w:r>
+        <w:rPr>
+          <w:rFonts w:ascii="Times New Roman" w:hAnsi="Times New Roman" w:cs="Times New Roman"/>
+        </w:rPr>
+        <w:t>)</w:t>
+      </w:r>
+      <w:r>
+        <w:rPr>
+          <w:rFonts w:ascii="Times New Roman" w:hAnsi="Times New Roman" w:cs="Times New Roman"/>
+        </w:rPr>
+        <w:t xml:space="preserve">. </w:t>
       </w:r>
       <w:r>
         <w:rPr>
@@ -506,14 +596,7 @@
         <w:rPr>
           <w:rFonts w:ascii="Times New Roman" w:hAnsi="Times New Roman" w:cs="Times New Roman"/>
         </w:rPr>
-        <w:t xml:space="preserve">be </w:t>
-      </w:r>
-      <w:r>
-        <w:rPr>
-          <w:rFonts w:ascii="Times New Roman" w:hAnsi="Times New Roman" w:cs="Times New Roman"/>
-        </w:rPr>
-        <w:lastRenderedPageBreak/>
-        <w:t xml:space="preserve">verified through residual diagnostic plots. </w:t>
+        <w:t xml:space="preserve">be verified through residual diagnostic plots. </w:t>
       </w:r>
       <w:r>
         <w:rPr>
@@ -549,6 +632,7 @@
           <w:b/>
           <w:bCs/>
         </w:rPr>
+        <w:lastRenderedPageBreak/>
         <w:t>2.2 Data Analysis</w:t>
       </w:r>
     </w:p>
@@ -565,13 +649,7 @@
         <w:rPr>
           <w:rFonts w:ascii="Times New Roman" w:hAnsi="Times New Roman" w:cs="Times New Roman"/>
         </w:rPr>
-        <w:t xml:space="preserve">All </w:t>
-      </w:r>
-      <w:r>
-        <w:rPr>
-          <w:rFonts w:ascii="Times New Roman" w:hAnsi="Times New Roman" w:cs="Times New Roman"/>
-        </w:rPr>
-        <w:t>analyses will be conducted in R. Four separate models will be fitted, one for each outcome</w:t>
+        <w:t>All analyses will be conducted in R. Four separate models will be fitted, one for each outcome</w:t>
       </w:r>
       <w:r>
         <w:rPr>
@@ -583,37 +661,55 @@
         <w:rPr>
           <w:rFonts w:ascii="Times New Roman" w:hAnsi="Times New Roman" w:cs="Times New Roman"/>
         </w:rPr>
+        <w:t xml:space="preserve"> For the frequentist approach, linear mixed effects models will include fixed effects for </w:t>
+      </w:r>
+      <w:r>
+        <w:rPr>
+          <w:rFonts w:ascii="Times New Roman" w:hAnsi="Times New Roman" w:cs="Times New Roman"/>
+        </w:rPr>
+        <w:t xml:space="preserve">baseline </w:t>
+      </w:r>
+      <w:r>
+        <w:rPr>
+          <w:rFonts w:ascii="Times New Roman" w:hAnsi="Times New Roman" w:cs="Times New Roman"/>
+        </w:rPr>
+        <w:t xml:space="preserve">hard drug use, time, their interaction, and covariates (adherence, </w:t>
+      </w:r>
+      <w:r>
+        <w:rPr>
+          <w:rFonts w:ascii="Times New Roman" w:hAnsi="Times New Roman" w:cs="Times New Roman"/>
+        </w:rPr>
+        <w:t>BMI</w:t>
+      </w:r>
+      <w:r>
+        <w:rPr>
+          <w:rFonts w:ascii="Times New Roman" w:hAnsi="Times New Roman" w:cs="Times New Roman"/>
+        </w:rPr>
+        <w:t xml:space="preserve">, </w:t>
+      </w:r>
+      <w:r>
+        <w:rPr>
+          <w:rFonts w:ascii="Times New Roman" w:hAnsi="Times New Roman" w:cs="Times New Roman"/>
+        </w:rPr>
+        <w:t>race, education, smoking status), with random intercept</w:t>
+      </w:r>
+      <w:r>
+        <w:rPr>
+          <w:rFonts w:ascii="Times New Roman" w:hAnsi="Times New Roman" w:cs="Times New Roman"/>
+        </w:rPr>
+        <w:t>s</w:t>
+      </w:r>
+      <w:r>
+        <w:rPr>
+          <w:rFonts w:ascii="Times New Roman" w:hAnsi="Times New Roman" w:cs="Times New Roman"/>
+        </w:rPr>
         <w:t xml:space="preserve"> </w:t>
       </w:r>
       <w:r>
         <w:rPr>
           <w:rFonts w:ascii="Times New Roman" w:hAnsi="Times New Roman" w:cs="Times New Roman"/>
         </w:rPr>
-        <w:t xml:space="preserve">For the frequentist approach, linear mixed effects models will include fixed effects for hard drug use at baseline, time, their interaction, and covariates (adherence, </w:t>
-      </w:r>
-      <w:r>
-        <w:rPr>
-          <w:rFonts w:ascii="Times New Roman" w:hAnsi="Times New Roman" w:cs="Times New Roman"/>
-        </w:rPr>
-        <w:t>BMI</w:t>
-      </w:r>
-      <w:r>
-        <w:rPr>
-          <w:rFonts w:ascii="Times New Roman" w:hAnsi="Times New Roman" w:cs="Times New Roman"/>
-        </w:rPr>
-        <w:t xml:space="preserve">, </w:t>
-      </w:r>
-      <w:r>
-        <w:rPr>
-          <w:rFonts w:ascii="Times New Roman" w:hAnsi="Times New Roman" w:cs="Times New Roman"/>
-        </w:rPr>
-        <w:t>race, education, smoking status), with random intercept</w:t>
-      </w:r>
-      <w:r>
-        <w:rPr>
-          <w:rFonts w:ascii="Times New Roman" w:hAnsi="Times New Roman" w:cs="Times New Roman"/>
-        </w:rPr>
-        <w:t>s</w:t>
+        <w:t>for each</w:t>
       </w:r>
       <w:r>
         <w:rPr>
@@ -625,13 +721,13 @@
         <w:rPr>
           <w:rFonts w:ascii="Times New Roman" w:hAnsi="Times New Roman" w:cs="Times New Roman"/>
         </w:rPr>
-        <w:t>for each</w:t>
-      </w:r>
-      <w:r>
-        <w:rPr>
-          <w:rFonts w:ascii="Times New Roman" w:hAnsi="Times New Roman" w:cs="Times New Roman"/>
-        </w:rPr>
-        <w:t xml:space="preserve"> patient. The interaction term tests whether treatment trajectories differ between groups</w:t>
+        <w:t>participant</w:t>
+      </w:r>
+      <w:r>
+        <w:rPr>
+          <w:rFonts w:ascii="Times New Roman" w:hAnsi="Times New Roman" w:cs="Times New Roman"/>
+        </w:rPr>
+        <w:t>. The interaction term tests whether treatment trajectories differ between groups</w:t>
       </w:r>
       <w:r>
         <w:rPr>
@@ -657,6 +753,7 @@
         </w:rPr>
         <w:t xml:space="preserve">informative priors: </w:t>
       </w:r>
+      <w:proofErr w:type="gramStart"/>
       <w:r>
         <w:rPr>
           <w:rFonts w:ascii="Times New Roman" w:hAnsi="Times New Roman" w:cs="Times New Roman"/>
@@ -667,7 +764,14 @@
         <w:rPr>
           <w:rFonts w:ascii="Times New Roman" w:hAnsi="Times New Roman" w:cs="Times New Roman"/>
         </w:rPr>
-        <w:t>ormal(0, 10) for fixed effects and half-</w:t>
+        <w:t>ormal(</w:t>
+      </w:r>
+      <w:proofErr w:type="gramEnd"/>
+      <w:r>
+        <w:rPr>
+          <w:rFonts w:ascii="Times New Roman" w:hAnsi="Times New Roman" w:cs="Times New Roman"/>
+        </w:rPr>
+        <w:t>0, 10) for fixed effects and half-</w:t>
       </w:r>
       <w:proofErr w:type="gramStart"/>
       <w:r>
@@ -699,7 +803,19 @@
         <w:rPr>
           <w:rFonts w:ascii="Times New Roman" w:hAnsi="Times New Roman" w:cs="Times New Roman"/>
         </w:rPr>
-        <w:t>000 iterations (</w:t>
+        <w:t>000 iterations</w:t>
+      </w:r>
+      <w:r>
+        <w:rPr>
+          <w:rFonts w:ascii="Times New Roman" w:hAnsi="Times New Roman" w:cs="Times New Roman"/>
+        </w:rPr>
+        <w:t xml:space="preserve"> each</w:t>
+      </w:r>
+      <w:r>
+        <w:rPr>
+          <w:rFonts w:ascii="Times New Roman" w:hAnsi="Times New Roman" w:cs="Times New Roman"/>
+        </w:rPr>
+        <w:t xml:space="preserve"> (</w:t>
       </w:r>
       <w:r>
         <w:rPr>
@@ -743,37 +859,109 @@
         <w:rPr>
           <w:rFonts w:ascii="Times New Roman" w:hAnsi="Times New Roman" w:cs="Times New Roman"/>
         </w:rPr>
-        <w:t xml:space="preserve">Baseline visits of all participants are summarized below in Table 1. Of the 506 observations, 467 reported not using hard drugs and 39 reported using hard drugs </w:t>
-      </w:r>
-      <w:r>
-        <w:rPr>
-          <w:rFonts w:ascii="Times New Roman" w:hAnsi="Times New Roman" w:cs="Times New Roman"/>
-        </w:rPr>
-        <w:t>prior to starting treatment</w:t>
-      </w:r>
-      <w:r>
-        <w:rPr>
-          <w:rFonts w:ascii="Times New Roman" w:hAnsi="Times New Roman" w:cs="Times New Roman"/>
-        </w:rPr>
-        <w:t xml:space="preserve">. Age and BMI are relatively consistent across the two groups, with the majority of participants having completed high school. The </w:t>
-      </w:r>
-      <w:r>
-        <w:rPr>
-          <w:rFonts w:ascii="Times New Roman" w:hAnsi="Times New Roman" w:cs="Times New Roman"/>
-        </w:rPr>
-        <w:t>small sample size in some of the</w:t>
-      </w:r>
-      <w:r>
-        <w:rPr>
-          <w:rFonts w:ascii="Times New Roman" w:hAnsi="Times New Roman" w:cs="Times New Roman"/>
-        </w:rPr>
-        <w:t xml:space="preserve"> race</w:t>
-      </w:r>
-      <w:r>
-        <w:rPr>
-          <w:rFonts w:ascii="Times New Roman" w:hAnsi="Times New Roman" w:cs="Times New Roman"/>
-        </w:rPr>
-        <w:t xml:space="preserve"> categories may require collapsing, will discuss with investigator</w:t>
+        <w:t>Baseline visits of all participants are summarized below in Table 1. Of the 506 observations, 467 reported not using hard drugs and 39 reported using hard drugs prior to starting treatment. Age and BMI are relatively consistent across groups, w</w:t>
+      </w:r>
+      <w:r>
+        <w:rPr>
+          <w:rFonts w:ascii="Times New Roman" w:hAnsi="Times New Roman" w:cs="Times New Roman"/>
+        </w:rPr>
+        <w:t>and most participants</w:t>
+      </w:r>
+      <w:r>
+        <w:rPr>
+          <w:rFonts w:ascii="Times New Roman" w:hAnsi="Times New Roman" w:cs="Times New Roman"/>
+        </w:rPr>
+        <w:t xml:space="preserve"> completed high school. The </w:t>
+      </w:r>
+      <w:r>
+        <w:rPr>
+          <w:rFonts w:ascii="Times New Roman" w:hAnsi="Times New Roman" w:cs="Times New Roman"/>
+        </w:rPr>
+        <w:t xml:space="preserve">small sample size in some </w:t>
+      </w:r>
+      <w:r>
+        <w:rPr>
+          <w:rFonts w:ascii="Times New Roman" w:hAnsi="Times New Roman" w:cs="Times New Roman"/>
+        </w:rPr>
+        <w:t>race</w:t>
+      </w:r>
+      <w:r>
+        <w:rPr>
+          <w:rFonts w:ascii="Times New Roman" w:hAnsi="Times New Roman" w:cs="Times New Roman"/>
+        </w:rPr>
+        <w:t xml:space="preserve"> categories may </w:t>
+      </w:r>
+      <w:r>
+        <w:rPr>
+          <w:rFonts w:ascii="Times New Roman" w:hAnsi="Times New Roman" w:cs="Times New Roman"/>
+        </w:rPr>
+        <w:t>necessitate</w:t>
+      </w:r>
+      <w:r>
+        <w:rPr>
+          <w:rFonts w:ascii="Times New Roman" w:hAnsi="Times New Roman" w:cs="Times New Roman"/>
+        </w:rPr>
+        <w:t xml:space="preserve"> collapsing</w:t>
+      </w:r>
+      <w:r>
+        <w:rPr>
+          <w:rFonts w:ascii="Times New Roman" w:hAnsi="Times New Roman" w:cs="Times New Roman"/>
+        </w:rPr>
+        <w:t xml:space="preserve"> categories</w:t>
+      </w:r>
+      <w:r>
+        <w:rPr>
+          <w:rFonts w:ascii="Times New Roman" w:hAnsi="Times New Roman" w:cs="Times New Roman"/>
+        </w:rPr>
+        <w:t xml:space="preserve">, </w:t>
+      </w:r>
+      <w:r>
+        <w:rPr>
+          <w:rFonts w:ascii="Times New Roman" w:hAnsi="Times New Roman" w:cs="Times New Roman"/>
+        </w:rPr>
+        <w:t xml:space="preserve">this </w:t>
+      </w:r>
+      <w:r>
+        <w:rPr>
+          <w:rFonts w:ascii="Times New Roman" w:hAnsi="Times New Roman" w:cs="Times New Roman"/>
+        </w:rPr>
+        <w:t xml:space="preserve">will </w:t>
+      </w:r>
+      <w:r>
+        <w:rPr>
+          <w:rFonts w:ascii="Times New Roman" w:hAnsi="Times New Roman" w:cs="Times New Roman"/>
+        </w:rPr>
+        <w:t xml:space="preserve">be </w:t>
+      </w:r>
+      <w:r>
+        <w:rPr>
+          <w:rFonts w:ascii="Times New Roman" w:hAnsi="Times New Roman" w:cs="Times New Roman"/>
+        </w:rPr>
+        <w:t>discuss</w:t>
+      </w:r>
+      <w:r>
+        <w:rPr>
+          <w:rFonts w:ascii="Times New Roman" w:hAnsi="Times New Roman" w:cs="Times New Roman"/>
+        </w:rPr>
+        <w:t>ed</w:t>
+      </w:r>
+      <w:r>
+        <w:rPr>
+          <w:rFonts w:ascii="Times New Roman" w:hAnsi="Times New Roman" w:cs="Times New Roman"/>
+        </w:rPr>
+        <w:t xml:space="preserve"> with</w:t>
+      </w:r>
+      <w:r>
+        <w:rPr>
+          <w:rFonts w:ascii="Times New Roman" w:hAnsi="Times New Roman" w:cs="Times New Roman"/>
+        </w:rPr>
+        <w:t xml:space="preserve"> the</w:t>
+      </w:r>
+      <w:r>
+        <w:rPr>
+          <w:rFonts w:ascii="Times New Roman" w:hAnsi="Times New Roman" w:cs="Times New Roman"/>
+        </w:rPr>
+        <w:t xml:space="preserve"> investigator</w:t>
       </w:r>
       <w:r>
         <w:rPr>
@@ -817,16 +1005,49 @@
         <w:spacing w:line="240" w:lineRule="auto"/>
         <w:rPr>
           <w:rFonts w:ascii="Times New Roman" w:hAnsi="Times New Roman" w:cs="Times New Roman"/>
-          <w:noProof/>
-        </w:rPr>
-      </w:pPr>
-      <w:r>
-        <w:rPr>
-          <w:rFonts w:ascii="Times New Roman" w:hAnsi="Times New Roman" w:cs="Times New Roman"/>
           <w:b/>
           <w:bCs/>
           <w:noProof/>
         </w:rPr>
+      </w:pPr>
+    </w:p>
+    <w:p>
+      <w:pPr>
+        <w:spacing w:line="240" w:lineRule="auto"/>
+        <w:rPr>
+          <w:rFonts w:ascii="Times New Roman" w:hAnsi="Times New Roman" w:cs="Times New Roman"/>
+          <w:b/>
+          <w:bCs/>
+          <w:noProof/>
+        </w:rPr>
+      </w:pPr>
+    </w:p>
+    <w:p>
+      <w:pPr>
+        <w:spacing w:line="240" w:lineRule="auto"/>
+        <w:rPr>
+          <w:rFonts w:ascii="Times New Roman" w:hAnsi="Times New Roman" w:cs="Times New Roman"/>
+          <w:b/>
+          <w:bCs/>
+          <w:noProof/>
+        </w:rPr>
+      </w:pPr>
+    </w:p>
+    <w:p>
+      <w:pPr>
+        <w:spacing w:line="240" w:lineRule="auto"/>
+        <w:rPr>
+          <w:rFonts w:ascii="Times New Roman" w:hAnsi="Times New Roman" w:cs="Times New Roman"/>
+          <w:noProof/>
+        </w:rPr>
+      </w:pPr>
+      <w:r>
+        <w:rPr>
+          <w:rFonts w:ascii="Times New Roman" w:hAnsi="Times New Roman" w:cs="Times New Roman"/>
+          <w:b/>
+          <w:bCs/>
+          <w:noProof/>
+        </w:rPr>
         <w:lastRenderedPageBreak/>
         <w:t>Table 1.</w:t>
       </w:r>
@@ -835,14 +1056,7 @@
           <w:rFonts w:ascii="Times New Roman" w:hAnsi="Times New Roman" w:cs="Times New Roman"/>
           <w:noProof/>
         </w:rPr>
-        <w:t xml:space="preserve"> Summary Statistics </w:t>
-      </w:r>
-      <w:r>
-        <w:rPr>
-          <w:rFonts w:ascii="Times New Roman" w:hAnsi="Times New Roman" w:cs="Times New Roman"/>
-          <w:noProof/>
-        </w:rPr>
-        <w:t>of</w:t>
+        <w:t xml:space="preserve"> Summary Statistics of</w:t>
       </w:r>
       <w:r>
         <w:rPr>
@@ -999,19 +1213,7 @@
       <w:rPr>
         <w:rFonts w:ascii="Times New Roman" w:hAnsi="Times New Roman" w:cs="Times New Roman"/>
       </w:rPr>
-      <w:t xml:space="preserve">February </w:t>
-    </w:r>
-    <w:r>
-      <w:rPr>
-        <w:rFonts w:ascii="Times New Roman" w:hAnsi="Times New Roman" w:cs="Times New Roman"/>
-      </w:rPr>
-      <w:t>18</w:t>
-    </w:r>
-    <w:r>
-      <w:rPr>
-        <w:rFonts w:ascii="Times New Roman" w:hAnsi="Times New Roman" w:cs="Times New Roman"/>
-      </w:rPr>
-      <w:t>, 2026</w:t>
+      <w:t>February 18, 2026</w:t>
     </w:r>
   </w:p>
 </w:hdr>

</xml_diff>

<commit_message>
Project 1 Data Analysis Plan - Modifying modeling approaches
</commit_message>
<xml_diff>
--- a/Project 1/Reports/Project 1 - Data Analysis Plan.docx
+++ b/Project 1/Reports/Project 1 - Data Analysis Plan.docx
@@ -641,8 +641,6 @@
         <w:spacing w:after="0" w:line="480" w:lineRule="auto"/>
         <w:rPr>
           <w:rFonts w:ascii="Times New Roman" w:hAnsi="Times New Roman" w:cs="Times New Roman"/>
-          <w:b/>
-          <w:bCs/>
         </w:rPr>
       </w:pPr>
       <w:r>
@@ -655,97 +653,73 @@
         <w:rPr>
           <w:rFonts w:ascii="Times New Roman" w:hAnsi="Times New Roman" w:cs="Times New Roman"/>
         </w:rPr>
+        <w:t xml:space="preserve"> at year two</w:t>
+      </w:r>
+      <w:r>
+        <w:rPr>
+          <w:rFonts w:ascii="Times New Roman" w:hAnsi="Times New Roman" w:cs="Times New Roman"/>
+        </w:rPr>
         <w:t>, for each approach.</w:t>
       </w:r>
       <w:r>
         <w:rPr>
           <w:rFonts w:ascii="Times New Roman" w:hAnsi="Times New Roman" w:cs="Times New Roman"/>
         </w:rPr>
-        <w:t xml:space="preserve"> For the frequentist approach, linear mixed effects models will include fixed effects for </w:t>
-      </w:r>
-      <w:r>
-        <w:rPr>
-          <w:rFonts w:ascii="Times New Roman" w:hAnsi="Times New Roman" w:cs="Times New Roman"/>
-        </w:rPr>
-        <w:t xml:space="preserve">baseline </w:t>
-      </w:r>
-      <w:r>
-        <w:rPr>
-          <w:rFonts w:ascii="Times New Roman" w:hAnsi="Times New Roman" w:cs="Times New Roman"/>
-        </w:rPr>
-        <w:t xml:space="preserve">hard drug use, time, their interaction, and covariates (adherence, </w:t>
-      </w:r>
-      <w:r>
-        <w:rPr>
-          <w:rFonts w:ascii="Times New Roman" w:hAnsi="Times New Roman" w:cs="Times New Roman"/>
-        </w:rPr>
-        <w:t>BMI</w:t>
-      </w:r>
-      <w:r>
-        <w:rPr>
-          <w:rFonts w:ascii="Times New Roman" w:hAnsi="Times New Roman" w:cs="Times New Roman"/>
-        </w:rPr>
-        <w:t xml:space="preserve">, </w:t>
-      </w:r>
-      <w:r>
-        <w:rPr>
-          <w:rFonts w:ascii="Times New Roman" w:hAnsi="Times New Roman" w:cs="Times New Roman"/>
-        </w:rPr>
-        <w:t>race, education, smoking status), with random intercept</w:t>
-      </w:r>
-      <w:r>
-        <w:rPr>
-          <w:rFonts w:ascii="Times New Roman" w:hAnsi="Times New Roman" w:cs="Times New Roman"/>
-        </w:rPr>
-        <w:t>s</w:t>
-      </w:r>
-      <w:r>
-        <w:rPr>
-          <w:rFonts w:ascii="Times New Roman" w:hAnsi="Times New Roman" w:cs="Times New Roman"/>
-        </w:rPr>
-        <w:t xml:space="preserve"> </w:t>
-      </w:r>
-      <w:r>
-        <w:rPr>
-          <w:rFonts w:ascii="Times New Roman" w:hAnsi="Times New Roman" w:cs="Times New Roman"/>
-        </w:rPr>
-        <w:t>for each</w:t>
-      </w:r>
-      <w:r>
-        <w:rPr>
-          <w:rFonts w:ascii="Times New Roman" w:hAnsi="Times New Roman" w:cs="Times New Roman"/>
-        </w:rPr>
-        <w:t xml:space="preserve"> </w:t>
-      </w:r>
-      <w:r>
-        <w:rPr>
-          <w:rFonts w:ascii="Times New Roman" w:hAnsi="Times New Roman" w:cs="Times New Roman"/>
-        </w:rPr>
-        <w:t>participant</w:t>
-      </w:r>
-      <w:r>
-        <w:rPr>
-          <w:rFonts w:ascii="Times New Roman" w:hAnsi="Times New Roman" w:cs="Times New Roman"/>
-        </w:rPr>
-        <w:t>. The interaction term tests whether treatment trajectories differ between groups</w:t>
-      </w:r>
-      <w:r>
-        <w:rPr>
-          <w:rFonts w:ascii="Times New Roman" w:hAnsi="Times New Roman" w:cs="Times New Roman"/>
-        </w:rPr>
-        <w:t xml:space="preserve"> and</w:t>
-      </w:r>
-      <w:r>
-        <w:rPr>
-          <w:rFonts w:ascii="Times New Roman" w:hAnsi="Times New Roman" w:cs="Times New Roman"/>
-        </w:rPr>
-        <w:t xml:space="preserve"> the estimated difference at year 2 will be obtained through linear combinations of coefficients. Statistical significance will be assessed at α = 0.05. For the Bayesian approach, hierarchical models with identical structure will use </w:t>
-      </w:r>
-      <w:r>
-        <w:rPr>
-          <w:rFonts w:ascii="Times New Roman" w:hAnsi="Times New Roman" w:cs="Times New Roman"/>
-        </w:rPr>
-        <w:t xml:space="preserve">weakly </w:t>
+        <w:t xml:space="preserve"> For</w:t>
+      </w:r>
+      <w:r>
+        <w:rPr>
+          <w:rFonts w:ascii="Times New Roman" w:hAnsi="Times New Roman" w:cs="Times New Roman"/>
+        </w:rPr>
+        <w:t xml:space="preserve"> both approaches, the models with include the primary explanatory variable of hard drug use at baseline and the covariates adherence, BMI, race, education, smoking status, and the corresponding outcome at baseline. T</w:t>
+      </w:r>
+      <w:r>
+        <w:rPr>
+          <w:rFonts w:ascii="Times New Roman" w:hAnsi="Times New Roman" w:cs="Times New Roman"/>
+        </w:rPr>
+        <w:t>he frequentist approach</w:t>
+      </w:r>
+      <w:r>
+        <w:rPr>
+          <w:rFonts w:ascii="Times New Roman" w:hAnsi="Times New Roman" w:cs="Times New Roman"/>
+        </w:rPr>
+        <w:t xml:space="preserve"> will involve fitting </w:t>
+      </w:r>
+      <w:r>
+        <w:rPr>
+          <w:rFonts w:ascii="Times New Roman" w:hAnsi="Times New Roman" w:cs="Times New Roman"/>
+        </w:rPr>
+        <w:t xml:space="preserve">linear </w:t>
+      </w:r>
+      <w:r>
+        <w:rPr>
+          <w:rFonts w:ascii="Times New Roman" w:hAnsi="Times New Roman" w:cs="Times New Roman"/>
+        </w:rPr>
+        <w:t>regression</w:t>
+      </w:r>
+      <w:r>
+        <w:rPr>
+          <w:rFonts w:ascii="Times New Roman" w:hAnsi="Times New Roman" w:cs="Times New Roman"/>
+        </w:rPr>
+        <w:t xml:space="preserve"> models. </w:t>
+      </w:r>
+      <w:r>
+        <w:rPr>
+          <w:rFonts w:ascii="Times New Roman" w:hAnsi="Times New Roman" w:cs="Times New Roman"/>
+        </w:rPr>
+        <w:t>P-values and 95% confidence intervals will be used to draw conclusions, and s</w:t>
+      </w:r>
+      <w:r>
+        <w:rPr>
+          <w:rFonts w:ascii="Times New Roman" w:hAnsi="Times New Roman" w:cs="Times New Roman"/>
+        </w:rPr>
+        <w:t xml:space="preserve">tatistical significance will be assessed at α = 0.05. For the Bayesian approach, models with identical structure will use </w:t>
+      </w:r>
+      <w:r>
+        <w:rPr>
+          <w:rFonts w:ascii="Times New Roman" w:hAnsi="Times New Roman" w:cs="Times New Roman"/>
+        </w:rPr>
+        <w:t>non</w:t>
       </w:r>
       <w:r>
         <w:rPr>
@@ -771,7 +745,19 @@
         <w:rPr>
           <w:rFonts w:ascii="Times New Roman" w:hAnsi="Times New Roman" w:cs="Times New Roman"/>
         </w:rPr>
-        <w:t>0, 10) for fixed effects and half-</w:t>
+        <w:t>0, 10</w:t>
+      </w:r>
+      <w:r>
+        <w:rPr>
+          <w:rFonts w:ascii="Times New Roman" w:hAnsi="Times New Roman" w:cs="Times New Roman"/>
+        </w:rPr>
+        <w:t>00</w:t>
+      </w:r>
+      <w:r>
+        <w:rPr>
+          <w:rFonts w:ascii="Times New Roman" w:hAnsi="Times New Roman" w:cs="Times New Roman"/>
+        </w:rPr>
+        <w:t>) for fixed effects and half-</w:t>
       </w:r>
       <w:proofErr w:type="gramStart"/>
       <w:r>
@@ -827,7 +813,19 @@
         <w:rPr>
           <w:rFonts w:ascii="Times New Roman" w:hAnsi="Times New Roman" w:cs="Times New Roman"/>
         </w:rPr>
-        <w:t>,000 warm-up). Convergence will be assessed using R-hat &lt; 1.01 and effective sample size &gt; 400. Results will be reported as posterior medians with 95% credible intervals.</w:t>
+        <w:t xml:space="preserve">,000 warm-up). Convergence will be assessed using R-hat &lt; 1.01 and effective sample size &gt; 400. Results will be reported as posterior medians with 95% </w:t>
+      </w:r>
+      <w:r>
+        <w:rPr>
+          <w:rFonts w:ascii="Times New Roman" w:hAnsi="Times New Roman" w:cs="Times New Roman"/>
+        </w:rPr>
+        <w:t>HDPIs</w:t>
+      </w:r>
+      <w:r>
+        <w:rPr>
+          <w:rFonts w:ascii="Times New Roman" w:hAnsi="Times New Roman" w:cs="Times New Roman"/>
+        </w:rPr>
+        <w:t>.</w:t>
       </w:r>
     </w:p>
     <w:p>
@@ -997,6 +995,17 @@
           <w:rFonts w:ascii="Times New Roman" w:hAnsi="Times New Roman" w:cs="Times New Roman"/>
           <w:b/>
           <w:bCs/>
+        </w:rPr>
+      </w:pPr>
+    </w:p>
+    <w:p>
+      <w:pPr>
+        <w:spacing w:line="240" w:lineRule="auto"/>
+        <w:rPr>
+          <w:rFonts w:ascii="Times New Roman" w:hAnsi="Times New Roman" w:cs="Times New Roman"/>
+          <w:b/>
+          <w:bCs/>
+          <w:noProof/>
         </w:rPr>
       </w:pPr>
     </w:p>

</xml_diff>